<commit_message>
Added logger and custom exceptions
</commit_message>
<xml_diff>
--- a/Postman Guide.docx
+++ b/Postman Guide.docx
@@ -326,10 +326,7 @@
         <w:t xml:space="preserve"> By pushing </w:t>
       </w:r>
       <w:r>
-        <w:t>employee ID</w:t>
-      </w:r>
-      <w:r>
-        <w:t xml:space="preserve"> </w:t>
+        <w:t xml:space="preserve">employee ID </w:t>
       </w:r>
       <w:r>
         <w:t>as a path variable w</w:t>
@@ -343,8 +340,6 @@
       <w:r>
         <w:t xml:space="preserve"> message that employee was deleted, or employee id does not exist.</w:t>
       </w:r>
-      <w:bookmarkStart w:id="0" w:name="_GoBack"/>
-      <w:bookmarkEnd w:id="0"/>
     </w:p>
     <w:p>
       <w:r>
@@ -453,6 +448,59 @@
       <w:r>
         <w:t>Pic.6</w:t>
       </w:r>
+    </w:p>
+    <w:p>
+      <w:r>
+        <w:lastRenderedPageBreak/>
+        <w:t>Test coverage of the project:</w:t>
+      </w:r>
+      <w:r>
+        <w:br/>
+      </w:r>
+      <w:r>
+        <w:drawing>
+          <wp:inline distT="0" distB="0" distL="0" distR="0" wp14:anchorId="2B8561B8" wp14:editId="51E07481">
+            <wp:extent cx="6144482" cy="3534268"/>
+            <wp:effectExtent l="0" t="0" r="8890" b="9525"/>
+            <wp:docPr id="2" name="Рисунок 2"/>
+            <wp:cNvGraphicFramePr>
+              <a:graphicFrameLocks xmlns:a="http://schemas.openxmlformats.org/drawingml/2006/main" noChangeAspect="1"/>
+            </wp:cNvGraphicFramePr>
+            <a:graphic xmlns:a="http://schemas.openxmlformats.org/drawingml/2006/main">
+              <a:graphicData uri="http://schemas.openxmlformats.org/drawingml/2006/picture">
+                <pic:pic xmlns:pic="http://schemas.openxmlformats.org/drawingml/2006/picture">
+                  <pic:nvPicPr>
+                    <pic:cNvPr id="1" name=""/>
+                    <pic:cNvPicPr/>
+                  </pic:nvPicPr>
+                  <pic:blipFill>
+                    <a:blip r:embed="rId10"/>
+                    <a:stretch>
+                      <a:fillRect/>
+                    </a:stretch>
+                  </pic:blipFill>
+                  <pic:spPr>
+                    <a:xfrm>
+                      <a:off x="0" y="0"/>
+                      <a:ext cx="6144482" cy="3534268"/>
+                    </a:xfrm>
+                    <a:prstGeom prst="rect">
+                      <a:avLst/>
+                    </a:prstGeom>
+                  </pic:spPr>
+                </pic:pic>
+              </a:graphicData>
+            </a:graphic>
+          </wp:inline>
+        </w:drawing>
+      </w:r>
+    </w:p>
+    <w:p>
+      <w:r>
+        <w:t>Pic.7</w:t>
+      </w:r>
+      <w:bookmarkStart w:id="0" w:name="_GoBack"/>
+      <w:bookmarkEnd w:id="0"/>
     </w:p>
     <w:sectPr>
       <w:pgSz w:w="12240" w:h="15840"/>

</xml_diff>